<commit_message>
Fixed bug 1429 and 1427
git-tfs-id: [http://hillstfs2013:8080/tfs/Phytel]$/PhytelCode/Phytel.Net/Services;C1684
</commit_message>
<xml_diff>
--- a/API/Audit/Audit.docx
+++ b/API/Audit/Audit.docx
@@ -4131,11 +4131,6 @@
       </w:r>
     </w:p>
     <w:p>
-      <w:r>
-        <w:br w:type="page"/>
-      </w:r>
-    </w:p>
-    <w:p>
       <w:pPr>
         <w:spacing w:after="0"/>
         <w:ind w:left="720"/>
@@ -4157,7 +4152,6 @@
           <w:iCs/>
           <w:color w:val="4F81BD" w:themeColor="accent1"/>
         </w:rPr>
-        <w:lastRenderedPageBreak/>
         <w:t>Structure:</w:t>
       </w:r>
     </w:p>
@@ -6503,6 +6497,342 @@
           <w:highlight w:val="white"/>
         </w:rPr>
         <w:t>This method takes the oObject, which will be the DataAudit object from the method above, serializes it into XML and then returns it to the calling method above.</w:t>
+      </w:r>
+    </w:p>
+    <w:p>
+      <w:pPr>
+        <w:rPr>
+          <w:rFonts w:ascii="Segoe UI" w:hAnsi="Segoe UI" w:cs="Segoe UI"/>
+          <w:color w:val="000000"/>
+          <w:sz w:val="19"/>
+          <w:szCs w:val="19"/>
+          <w:highlight w:val="white"/>
+        </w:rPr>
+      </w:pPr>
+      <w:r>
+        <w:rPr>
+          <w:rFonts w:ascii="Segoe UI" w:hAnsi="Segoe UI" w:cs="Segoe UI"/>
+          <w:color w:val="000000"/>
+          <w:sz w:val="19"/>
+          <w:szCs w:val="19"/>
+          <w:highlight w:val="white"/>
+        </w:rPr>
+        <w:br w:type="page"/>
+      </w:r>
+    </w:p>
+    <w:p>
+      <w:pPr>
+        <w:pStyle w:val="Title"/>
+        <w:rPr>
+          <w:highlight w:val="white"/>
+        </w:rPr>
+      </w:pPr>
+      <w:r>
+        <w:rPr>
+          <w:highlight w:val="white"/>
+        </w:rPr>
+        <w:lastRenderedPageBreak/>
+        <w:t>ASE Processor</w:t>
+      </w:r>
+    </w:p>
+    <w:p>
+      <w:pPr>
+        <w:pStyle w:val="Heading2"/>
+        <w:rPr>
+          <w:highlight w:val="white"/>
+        </w:rPr>
+      </w:pPr>
+      <w:r>
+        <w:rPr>
+          <w:highlight w:val="white"/>
+        </w:rPr>
+        <w:t>Purpose</w:t>
+      </w:r>
+    </w:p>
+    <w:p>
+      <w:pPr>
+        <w:rPr>
+          <w:highlight w:val="white"/>
+        </w:rPr>
+      </w:pPr>
+      <w:r>
+        <w:rPr>
+          <w:highlight w:val="white"/>
+        </w:rPr>
+        <w:t>The purpose of the ASE Processor is to read messages from a queue, extract the body and then process it accordingly.</w:t>
+      </w:r>
+      <w:r>
+        <w:rPr>
+          <w:highlight w:val="white"/>
+        </w:rPr>
+        <w:t xml:space="preserve"> This application runs as a windows service and when fired, the service will invoke the “Execute” method on any processors that have been created and configured to run.</w:t>
+      </w:r>
+    </w:p>
+    <w:p>
+      <w:pPr>
+        <w:rPr>
+          <w:highlight w:val="white"/>
+        </w:rPr>
+      </w:pPr>
+      <w:r>
+        <w:rPr>
+          <w:highlight w:val="white"/>
+        </w:rPr>
+        <w:t>For the auditing process, there are 3 types of processors:</w:t>
+      </w:r>
+    </w:p>
+    <w:p>
+      <w:pPr>
+        <w:pStyle w:val="ListParagraph"/>
+        <w:numPr>
+          <w:ilvl w:val="0"/>
+          <w:numId w:val="3"/>
+        </w:numPr>
+        <w:rPr>
+          <w:highlight w:val="white"/>
+        </w:rPr>
+      </w:pPr>
+      <w:r>
+        <w:t>ProcessAuditLog</w:t>
+      </w:r>
+      <w:r>
+        <w:t>: handles processing for ActionAudit</w:t>
+      </w:r>
+    </w:p>
+    <w:p>
+      <w:pPr>
+        <w:pStyle w:val="ListParagraph"/>
+        <w:numPr>
+          <w:ilvl w:val="0"/>
+          <w:numId w:val="3"/>
+        </w:numPr>
+        <w:rPr>
+          <w:highlight w:val="white"/>
+        </w:rPr>
+      </w:pPr>
+      <w:r>
+        <w:rPr>
+          <w:highlight w:val="white"/>
+        </w:rPr>
+        <w:t>DataAuditProcessor: handles processing for DataAudit</w:t>
+      </w:r>
+    </w:p>
+    <w:p>
+      <w:pPr>
+        <w:pStyle w:val="ListParagraph"/>
+        <w:numPr>
+          <w:ilvl w:val="0"/>
+          <w:numId w:val="3"/>
+        </w:numPr>
+        <w:rPr>
+          <w:highlight w:val="white"/>
+        </w:rPr>
+      </w:pPr>
+      <w:r>
+        <w:rPr>
+          <w:highlight w:val="white"/>
+        </w:rPr>
+        <w:t>DataAuditFailureProcessor: handles processing for any data audit messages that fail processing</w:t>
+      </w:r>
+    </w:p>
+    <w:p>
+      <w:pPr>
+        <w:rPr>
+          <w:highlight w:val="white"/>
+        </w:rPr>
+      </w:pPr>
+      <w:r>
+        <w:rPr>
+          <w:highlight w:val="white"/>
+        </w:rPr>
+        <w:t>Each of these processes are configured using the “ASE Process Manager” application and contain specific details, based on their different uses.</w:t>
+      </w:r>
+    </w:p>
+    <w:p>
+      <w:pPr>
+        <w:rPr>
+          <w:highlight w:val="white"/>
+        </w:rPr>
+      </w:pPr>
+      <w:r>
+        <w:rPr>
+          <w:highlight w:val="white"/>
+        </w:rPr>
+        <w:br w:type="page"/>
+      </w:r>
+    </w:p>
+    <w:p>
+      <w:pPr>
+        <w:pStyle w:val="Heading3"/>
+        <w:numPr>
+          <w:ilvl w:val="0"/>
+          <w:numId w:val="1"/>
+        </w:numPr>
+      </w:pPr>
+      <w:r>
+        <w:lastRenderedPageBreak/>
+        <w:t>ProcessAuditLog.cs</w:t>
+      </w:r>
+      <w:r>
+        <w:t xml:space="preserve"> </w:t>
+      </w:r>
+      <w:r>
+        <w:rPr>
+          <w:rFonts w:ascii="Segoe UI" w:eastAsiaTheme="minorHAnsi" w:hAnsi="Segoe UI" w:cs="Segoe UI"/>
+          <w:b w:val="0"/>
+          <w:bCs w:val="0"/>
+          <w:color w:val="auto"/>
+          <w:sz w:val="19"/>
+          <w:szCs w:val="19"/>
+        </w:rPr>
+        <w:t xml:space="preserve"> - </w:t>
+      </w:r>
+      <w:r>
+        <w:rPr>
+          <w:rFonts w:ascii="Segoe UI" w:eastAsiaTheme="minorHAnsi" w:hAnsi="Segoe UI" w:cs="Segoe UI"/>
+          <w:b w:val="0"/>
+          <w:bCs w:val="0"/>
+          <w:color w:val="auto"/>
+          <w:sz w:val="19"/>
+          <w:szCs w:val="19"/>
+        </w:rPr>
+        <w:t>This class can be found in the Phytel.ASEProcessor project</w:t>
+      </w:r>
+    </w:p>
+    <w:p>
+      <w:pPr>
+        <w:pStyle w:val="ListParagraph"/>
+        <w:numPr>
+          <w:ilvl w:val="1"/>
+          <w:numId w:val="1"/>
+        </w:numPr>
+        <w:rPr>
+          <w:b/>
+        </w:rPr>
+      </w:pPr>
+      <w:r>
+        <w:rPr>
+          <w:rFonts w:ascii="Segoe UI" w:hAnsi="Segoe UI" w:cs="Segoe UI"/>
+          <w:b/>
+          <w:color w:val="0000FF"/>
+          <w:sz w:val="19"/>
+          <w:szCs w:val="19"/>
+          <w:highlight w:val="white"/>
+        </w:rPr>
+        <w:t>public</w:t>
+      </w:r>
+      <w:r>
+        <w:rPr>
+          <w:rFonts w:ascii="Segoe UI" w:hAnsi="Segoe UI" w:cs="Segoe UI"/>
+          <w:b/>
+          <w:color w:val="000000"/>
+          <w:sz w:val="19"/>
+          <w:szCs w:val="19"/>
+          <w:highlight w:val="white"/>
+        </w:rPr>
+        <w:t xml:space="preserve"> </w:t>
+      </w:r>
+      <w:r>
+        <w:rPr>
+          <w:rFonts w:ascii="Segoe UI" w:hAnsi="Segoe UI" w:cs="Segoe UI"/>
+          <w:b/>
+          <w:color w:val="0000FF"/>
+          <w:sz w:val="19"/>
+          <w:szCs w:val="19"/>
+          <w:highlight w:val="white"/>
+        </w:rPr>
+        <w:t>override</w:t>
+      </w:r>
+      <w:r>
+        <w:rPr>
+          <w:rFonts w:ascii="Segoe UI" w:hAnsi="Segoe UI" w:cs="Segoe UI"/>
+          <w:b/>
+          <w:color w:val="000000"/>
+          <w:sz w:val="19"/>
+          <w:szCs w:val="19"/>
+          <w:highlight w:val="white"/>
+        </w:rPr>
+        <w:t xml:space="preserve"> </w:t>
+      </w:r>
+      <w:r>
+        <w:rPr>
+          <w:rFonts w:ascii="Segoe UI" w:hAnsi="Segoe UI" w:cs="Segoe UI"/>
+          <w:b/>
+          <w:color w:val="0000FF"/>
+          <w:sz w:val="19"/>
+          <w:szCs w:val="19"/>
+          <w:highlight w:val="white"/>
+        </w:rPr>
+        <w:t>void</w:t>
+      </w:r>
+      <w:r>
+        <w:rPr>
+          <w:rFonts w:ascii="Segoe UI" w:hAnsi="Segoe UI" w:cs="Segoe UI"/>
+          <w:b/>
+          <w:color w:val="000000"/>
+          <w:sz w:val="19"/>
+          <w:szCs w:val="19"/>
+          <w:highlight w:val="white"/>
+        </w:rPr>
+        <w:t xml:space="preserve"> Execute(</w:t>
+      </w:r>
+      <w:r>
+        <w:rPr>
+          <w:rFonts w:ascii="Segoe UI" w:hAnsi="Segoe UI" w:cs="Segoe UI"/>
+          <w:b/>
+          <w:color w:val="2B91AF"/>
+          <w:sz w:val="19"/>
+          <w:szCs w:val="19"/>
+          <w:highlight w:val="white"/>
+        </w:rPr>
+        <w:t>QueueMessage</w:t>
+      </w:r>
+      <w:r>
+        <w:rPr>
+          <w:rFonts w:ascii="Segoe UI" w:hAnsi="Segoe UI" w:cs="Segoe UI"/>
+          <w:b/>
+          <w:color w:val="000000"/>
+          <w:sz w:val="19"/>
+          <w:szCs w:val="19"/>
+          <w:highlight w:val="white"/>
+        </w:rPr>
+        <w:t xml:space="preserve"> queueMessage)</w:t>
+      </w:r>
+    </w:p>
+    <w:p>
+      <w:pPr>
+        <w:ind w:left="1440"/>
+        <w:rPr>
+          <w:rFonts w:ascii="Segoe UI" w:hAnsi="Segoe UI" w:cs="Segoe UI"/>
+          <w:sz w:val="19"/>
+          <w:szCs w:val="19"/>
+        </w:rPr>
+      </w:pPr>
+      <w:r>
+        <w:rPr>
+          <w:rFonts w:ascii="Segoe UI" w:hAnsi="Segoe UI" w:cs="Segoe UI"/>
+          <w:sz w:val="19"/>
+          <w:szCs w:val="19"/>
+        </w:rPr>
+        <w:t>This method takes the queue message that was passed in, and based on the type of message, adds it to the appropriate table.</w:t>
+      </w:r>
+    </w:p>
+    <w:p>
+      <w:pPr>
+        <w:ind w:left="1440"/>
+        <w:rPr>
+          <w:rFonts w:ascii="Segoe UI" w:hAnsi="Segoe UI" w:cs="Segoe UI"/>
+          <w:sz w:val="19"/>
+          <w:szCs w:val="19"/>
+        </w:rPr>
+      </w:pPr>
+      <w:r>
+        <w:rPr>
+          <w:rFonts w:ascii="Segoe UI" w:hAnsi="Segoe UI" w:cs="Segoe UI"/>
+          <w:sz w:val="19"/>
+          <w:szCs w:val="19"/>
+        </w:rPr>
+        <w:t xml:space="preserve">The configuration, </w:t>
       </w:r>
     </w:p>
     <w:sectPr>
@@ -6568,9 +6898,95 @@
 <file path=word/numbering.xml><?xml version="1.0" encoding="utf-8"?>
 <w:numbering xmlns:ve="http://schemas.openxmlformats.org/markup-compatibility/2006" xmlns:o="urn:schemas-microsoft-com:office:office" xmlns:r="http://schemas.openxmlformats.org/officeDocument/2006/relationships" xmlns:m="http://schemas.openxmlformats.org/officeDocument/2006/math" xmlns:v="urn:schemas-microsoft-com:vml" xmlns:wp="http://schemas.openxmlformats.org/drawingml/2006/wordprocessingDrawing" xmlns:w10="urn:schemas-microsoft-com:office:word" xmlns:w="http://schemas.openxmlformats.org/wordprocessingml/2006/main" xmlns:wne="http://schemas.microsoft.com/office/word/2006/wordml">
   <w:abstractNum w:abstractNumId="0">
+    <w:nsid w:val="09825F9C"/>
+    <w:multiLevelType w:val="hybridMultilevel"/>
+    <w:tmpl w:val="712E61C6"/>
+    <w:lvl w:ilvl="0" w:tplc="0409000F">
+      <w:start w:val="1"/>
+      <w:numFmt w:val="decimal"/>
+      <w:lvlText w:val="%1."/>
+      <w:lvlJc w:val="left"/>
+      <w:pPr>
+        <w:ind w:left="720" w:hanging="360"/>
+      </w:pPr>
+    </w:lvl>
+    <w:lvl w:ilvl="1" w:tplc="04090019" w:tentative="1">
+      <w:start w:val="1"/>
+      <w:numFmt w:val="lowerLetter"/>
+      <w:lvlText w:val="%2."/>
+      <w:lvlJc w:val="left"/>
+      <w:pPr>
+        <w:ind w:left="1440" w:hanging="360"/>
+      </w:pPr>
+    </w:lvl>
+    <w:lvl w:ilvl="2" w:tplc="0409001B" w:tentative="1">
+      <w:start w:val="1"/>
+      <w:numFmt w:val="lowerRoman"/>
+      <w:lvlText w:val="%3."/>
+      <w:lvlJc w:val="right"/>
+      <w:pPr>
+        <w:ind w:left="2160" w:hanging="180"/>
+      </w:pPr>
+    </w:lvl>
+    <w:lvl w:ilvl="3" w:tplc="0409000F" w:tentative="1">
+      <w:start w:val="1"/>
+      <w:numFmt w:val="decimal"/>
+      <w:lvlText w:val="%4."/>
+      <w:lvlJc w:val="left"/>
+      <w:pPr>
+        <w:ind w:left="2880" w:hanging="360"/>
+      </w:pPr>
+    </w:lvl>
+    <w:lvl w:ilvl="4" w:tplc="04090019" w:tentative="1">
+      <w:start w:val="1"/>
+      <w:numFmt w:val="lowerLetter"/>
+      <w:lvlText w:val="%5."/>
+      <w:lvlJc w:val="left"/>
+      <w:pPr>
+        <w:ind w:left="3600" w:hanging="360"/>
+      </w:pPr>
+    </w:lvl>
+    <w:lvl w:ilvl="5" w:tplc="0409001B" w:tentative="1">
+      <w:start w:val="1"/>
+      <w:numFmt w:val="lowerRoman"/>
+      <w:lvlText w:val="%6."/>
+      <w:lvlJc w:val="right"/>
+      <w:pPr>
+        <w:ind w:left="4320" w:hanging="180"/>
+      </w:pPr>
+    </w:lvl>
+    <w:lvl w:ilvl="6" w:tplc="0409000F" w:tentative="1">
+      <w:start w:val="1"/>
+      <w:numFmt w:val="decimal"/>
+      <w:lvlText w:val="%7."/>
+      <w:lvlJc w:val="left"/>
+      <w:pPr>
+        <w:ind w:left="5040" w:hanging="360"/>
+      </w:pPr>
+    </w:lvl>
+    <w:lvl w:ilvl="7" w:tplc="04090019" w:tentative="1">
+      <w:start w:val="1"/>
+      <w:numFmt w:val="lowerLetter"/>
+      <w:lvlText w:val="%8."/>
+      <w:lvlJc w:val="left"/>
+      <w:pPr>
+        <w:ind w:left="5760" w:hanging="360"/>
+      </w:pPr>
+    </w:lvl>
+    <w:lvl w:ilvl="8" w:tplc="0409001B" w:tentative="1">
+      <w:start w:val="1"/>
+      <w:numFmt w:val="lowerRoman"/>
+      <w:lvlText w:val="%9."/>
+      <w:lvlJc w:val="right"/>
+      <w:pPr>
+        <w:ind w:left="6480" w:hanging="180"/>
+      </w:pPr>
+    </w:lvl>
+  </w:abstractNum>
+  <w:abstractNum w:abstractNumId="1">
     <w:nsid w:val="79C663A5"/>
     <w:multiLevelType w:val="hybridMultilevel"/>
-    <w:tmpl w:val="111CC152"/>
+    <w:tmpl w:val="8146DEF8"/>
     <w:lvl w:ilvl="0" w:tplc="04090001">
       <w:start w:val="1"/>
       <w:numFmt w:val="bullet"/>
@@ -6681,10 +7097,10 @@
     </w:lvl>
   </w:abstractNum>
   <w:num w:numId="1">
-    <w:abstractNumId w:val="0"/>
+    <w:abstractNumId w:val="1"/>
   </w:num>
   <w:num w:numId="2">
-    <w:abstractNumId w:val="0"/>
+    <w:abstractNumId w:val="1"/>
     <w:lvlOverride w:ilvl="0"/>
     <w:lvlOverride w:ilvl="1"/>
     <w:lvlOverride w:ilvl="2"/>
@@ -6704,6 +7120,9 @@
     <w:lvlOverride w:ilvl="8">
       <w:startOverride w:val="1"/>
     </w:lvlOverride>
+  </w:num>
+  <w:num w:numId="3">
+    <w:abstractNumId w:val="0"/>
   </w:num>
 </w:numbering>
 </file>
@@ -6965,7 +7384,6 @@
   <w:style w:type="character" w:default="1" w:styleId="DefaultParagraphFont">
     <w:name w:val="Default Paragraph Font"/>
     <w:uiPriority w:val="1"/>
-    <w:semiHidden/>
     <w:unhideWhenUsed/>
   </w:style>
   <w:style w:type="table" w:default="1" w:styleId="TableNormal">
@@ -7195,6 +7613,45 @@
       <w:i/>
       <w:iCs/>
       <w:color w:val="4F81BD" w:themeColor="accent1"/>
+    </w:rPr>
+  </w:style>
+  <w:style w:type="paragraph" w:styleId="Subtitle">
+    <w:name w:val="Subtitle"/>
+    <w:basedOn w:val="Normal"/>
+    <w:next w:val="Normal"/>
+    <w:link w:val="SubtitleChar"/>
+    <w:uiPriority w:val="11"/>
+    <w:qFormat/>
+    <w:rsid w:val="00F06F91"/>
+    <w:pPr>
+      <w:numPr>
+        <w:ilvl w:val="1"/>
+      </w:numPr>
+    </w:pPr>
+    <w:rPr>
+      <w:rFonts w:asciiTheme="majorHAnsi" w:eastAsiaTheme="majorEastAsia" w:hAnsiTheme="majorHAnsi" w:cstheme="majorBidi"/>
+      <w:i/>
+      <w:iCs/>
+      <w:color w:val="4F81BD" w:themeColor="accent1"/>
+      <w:spacing w:val="15"/>
+      <w:sz w:val="24"/>
+      <w:szCs w:val="24"/>
+    </w:rPr>
+  </w:style>
+  <w:style w:type="character" w:customStyle="1" w:styleId="SubtitleChar">
+    <w:name w:val="Subtitle Char"/>
+    <w:basedOn w:val="DefaultParagraphFont"/>
+    <w:link w:val="Subtitle"/>
+    <w:uiPriority w:val="11"/>
+    <w:rsid w:val="00F06F91"/>
+    <w:rPr>
+      <w:rFonts w:asciiTheme="majorHAnsi" w:eastAsiaTheme="majorEastAsia" w:hAnsiTheme="majorHAnsi" w:cstheme="majorBidi"/>
+      <w:i/>
+      <w:iCs/>
+      <w:color w:val="4F81BD" w:themeColor="accent1"/>
+      <w:spacing w:val="15"/>
+      <w:sz w:val="24"/>
+      <w:szCs w:val="24"/>
     </w:rPr>
   </w:style>
 </w:styles>

</xml_diff>